<commit_message>
Adds MBIX Ops Team
</commit_message>
<xml_diff>
--- a/resume/theodorebaschak_resume.docx
+++ b/resume/theodorebaschak_resume.docx
@@ -743,6 +743,41 @@
       </w:r>
       <w:r>
         <w:t xml:space="preserve">Nominated for a board position by the local operator community.</w:t>
+      </w:r>
+    </w:p>
+    <w:p>
+      <w:pPr>
+        <w:pStyle w:val="DefinitionTerm"/>
+      </w:pPr>
+      <w:r>
+        <w:t xml:space="preserve">Manitoba Internet Exchange</w:t>
+      </w:r>
+    </w:p>
+    <w:p>
+      <w:pPr>
+        <w:pStyle w:val="Compact"/>
+        <w:pStyle w:val="Definition"/>
+      </w:pPr>
+      <w:r>
+        <w:rPr>
+          <w:i/>
+        </w:rPr>
+        <w:t xml:space="preserve">Operations Team</w:t>
+      </w:r>
+      <w:r>
+        <w:t xml:space="preserve"> </w:t>
+      </w:r>
+      <w:r>
+        <w:rPr>
+          <w:b/>
+        </w:rPr>
+        <w:t xml:space="preserve">2015-current</w:t>
+      </w:r>
+      <w:r>
+        <w:t xml:space="preserve"> </w:t>
+      </w:r>
+      <w:r>
+        <w:t xml:space="preserve">Was asked to join the Manitoba Internet Exchange Operations Team.</w:t>
       </w:r>
     </w:p>
     <w:p>
@@ -930,7 +965,7 @@
     </w:lvl>
   </w:abstractNum>
   <w:abstractNum w:abstractNumId="990">
-    <w:nsid w:val="a0d84c3e"/>
+    <w:nsid w:val="b0c8e2e2"/>
     <w:multiLevelType w:val="multilevel"/>
     <w:lvl w:ilvl="0">
       <w:numFmt w:val="bullet"/>
@@ -1011,7 +1046,7 @@
     </w:lvl>
   </w:abstractNum>
   <w:abstractNum w:abstractNumId="991">
-    <w:nsid w:val="647e5531"/>
+    <w:nsid w:val="b64dce48"/>
     <w:multiLevelType w:val="multilevel"/>
     <w:lvl w:ilvl="0">
       <w:numFmt w:val="bullet"/>
@@ -1092,7 +1127,7 @@
     </w:lvl>
   </w:abstractNum>
   <w:abstractNum w:abstractNumId="99411">
-    <w:nsid w:val="cdc31bc0"/>
+    <w:nsid w:val="11538773"/>
     <w:multiLevelType w:val="multilevel"/>
     <w:lvl w:ilvl="0">
       <w:start w:val="1"/>

</xml_diff>